<commit_message>
MODIFY branches/Tan/DataFlow/Command.docx Add question
</commit_message>
<xml_diff>
--- a/DataFlow/Command.docx
+++ b/DataFlow/Command.docx
@@ -1,6 +1,6 @@
 
 <file path=word/document.xml><?xml version="1.0" encoding="utf-8"?>
-<w:document xmlns:ve="http://schemas.openxmlformats.org/markup-compatibility/2006" xmlns:o="urn:schemas-microsoft-com:office:office" xmlns:r="http://schemas.openxmlformats.org/officeDocument/2006/relationships" xmlns:m="http://schemas.openxmlformats.org/officeDocument/2006/math" xmlns:v="urn:schemas-microsoft-com:vml" xmlns:wp="http://schemas.openxmlformats.org/drawingml/2006/wordprocessingDrawing" xmlns:w10="urn:schemas-microsoft-com:office:word" xmlns:w="http://schemas.openxmlformats.org/wordprocessingml/2006/main" xmlns:wne="http://schemas.microsoft.com/office/word/2006/wordml">
+<w:document xmlns:wpc="http://schemas.microsoft.com/office/word/2010/wordprocessingCanvas" xmlns:mc="http://schemas.openxmlformats.org/markup-compatibility/2006" xmlns:o="urn:schemas-microsoft-com:office:office" xmlns:r="http://schemas.openxmlformats.org/officeDocument/2006/relationships" xmlns:m="http://schemas.openxmlformats.org/officeDocument/2006/math" xmlns:v="urn:schemas-microsoft-com:vml" xmlns:wp14="http://schemas.microsoft.com/office/word/2010/wordprocessingDrawing" xmlns:wp="http://schemas.openxmlformats.org/drawingml/2006/wordprocessingDrawing" xmlns:w10="urn:schemas-microsoft-com:office:word" xmlns:w="http://schemas.openxmlformats.org/wordprocessingml/2006/main" xmlns:w14="http://schemas.microsoft.com/office/word/2010/wordml" xmlns:wpg="http://schemas.microsoft.com/office/word/2010/wordprocessingGroup" xmlns:wpi="http://schemas.microsoft.com/office/word/2010/wordprocessingInk" xmlns:wne="http://schemas.microsoft.com/office/word/2006/wordml" xmlns:wps="http://schemas.microsoft.com/office/word/2010/wordprocessingShape" mc:Ignorable="w14 wp14">
   <w:body>
     <w:p>
       <w:pPr>
@@ -35,7 +35,7 @@
         <w:tblStyle w:val="TableGrid"/>
         <w:tblW w:w="0" w:type="auto"/>
         <w:jc w:val="center"/>
-        <w:tblLook w:val="04A0"/>
+        <w:tblLook w:val="04A0" w:firstRow="1" w:lastRow="0" w:firstColumn="1" w:lastColumn="0" w:noHBand="0" w:noVBand="1"/>
       </w:tblPr>
       <w:tblGrid>
         <w:gridCol w:w="2347"/>
@@ -235,8 +235,22 @@
         <w:rPr>
           <w:lang w:val="en-US"/>
         </w:rPr>
-        <w:t>Commands form admin to control our system.</w:t>
-      </w:r>
+        <w:t>Commands fr</w:t>
+      </w:r>
+      <w:r>
+        <w:rPr>
+          <w:lang w:val="en-US"/>
+        </w:rPr>
+        <w:t>o</w:t>
+      </w:r>
+      <w:r>
+        <w:rPr>
+          <w:lang w:val="en-US"/>
+        </w:rPr>
+        <w:t>m admin to control our system.</w:t>
+      </w:r>
+      <w:bookmarkStart w:id="0" w:name="_GoBack"/>
+      <w:bookmarkEnd w:id="0"/>
     </w:p>
     <w:p>
       <w:pPr>
@@ -338,11 +352,35 @@
           <w:lang w:val="en-US"/>
         </w:rPr>
       </w:pPr>
+      <w:commentRangeStart w:id="1"/>
+      <w:commentRangeStart w:id="2"/>
       <w:r>
         <w:rPr>
           <w:lang w:val="en-US"/>
         </w:rPr>
         <w:t>Type of Data Flow</w:t>
+      </w:r>
+      <w:commentRangeEnd w:id="1"/>
+      <w:r>
+        <w:rPr>
+          <w:rStyle w:val="CommentReference"/>
+          <w:rFonts w:asciiTheme="minorHAnsi" w:eastAsiaTheme="minorHAnsi" w:hAnsiTheme="minorHAnsi" w:cstheme="minorBidi"/>
+          <w:b w:val="0"/>
+          <w:bCs w:val="0"/>
+          <w:color w:val="auto"/>
+        </w:rPr>
+        <w:commentReference w:id="1"/>
+      </w:r>
+      <w:commentRangeEnd w:id="2"/>
+      <w:r>
+        <w:rPr>
+          <w:rStyle w:val="CommentReference"/>
+          <w:rFonts w:asciiTheme="minorHAnsi" w:eastAsiaTheme="minorHAnsi" w:hAnsiTheme="minorHAnsi" w:cstheme="minorBidi"/>
+          <w:b w:val="0"/>
+          <w:bCs w:val="0"/>
+          <w:color w:val="auto"/>
+        </w:rPr>
+        <w:commentReference w:id="2"/>
       </w:r>
     </w:p>
     <w:p>
@@ -1270,8 +1308,188 @@
 </w:document>
 </file>
 
+<file path=word/comments.xml><?xml version="1.0" encoding="utf-8"?>
+<w:comments xmlns:wpc="http://schemas.microsoft.com/office/word/2010/wordprocessingCanvas" xmlns:mc="http://schemas.openxmlformats.org/markup-compatibility/2006" xmlns:o="urn:schemas-microsoft-com:office:office" xmlns:r="http://schemas.openxmlformats.org/officeDocument/2006/relationships" xmlns:m="http://schemas.openxmlformats.org/officeDocument/2006/math" xmlns:v="urn:schemas-microsoft-com:vml" xmlns:wp14="http://schemas.microsoft.com/office/word/2010/wordprocessingDrawing" xmlns:wp="http://schemas.openxmlformats.org/drawingml/2006/wordprocessingDrawing" xmlns:w10="urn:schemas-microsoft-com:office:word" xmlns:w="http://schemas.openxmlformats.org/wordprocessingml/2006/main" xmlns:w14="http://schemas.microsoft.com/office/word/2010/wordml" xmlns:wpg="http://schemas.microsoft.com/office/word/2010/wordprocessingGroup" xmlns:wpi="http://schemas.microsoft.com/office/word/2010/wordprocessingInk" xmlns:wne="http://schemas.microsoft.com/office/word/2006/wordml" xmlns:wps="http://schemas.microsoft.com/office/word/2010/wordprocessingShape" mc:Ignorable="w14 wp14">
+  <w:comment w:id="1" w:author="Vic4ever" w:date="2010-12-05T22:48:00Z" w:initials="V">
+    <w:p>
+      <w:pPr>
+        <w:pStyle w:val="CommentText"/>
+      </w:pPr>
+      <w:r>
+        <w:rPr>
+          <w:rStyle w:val="CommentReference"/>
+        </w:rPr>
+        <w:annotationRef/>
+      </w:r>
+    </w:p>
+  </w:comment>
+  <w:comment w:id="2" w:author="Vic4ever" w:date="2010-12-05T22:48:00Z" w:initials="V">
+    <w:p>
+      <w:pPr>
+        <w:pStyle w:val="CommentText"/>
+        <w:rPr>
+          <w:lang w:val="en-US"/>
+        </w:rPr>
+      </w:pPr>
+      <w:r>
+        <w:rPr>
+          <w:rStyle w:val="CommentReference"/>
+        </w:rPr>
+        <w:annotationRef/>
+      </w:r>
+      <w:r>
+        <w:rPr>
+          <w:lang w:val="en-US"/>
+        </w:rPr>
+        <w:t xml:space="preserve">Screen </w:t>
+      </w:r>
+      <w:proofErr w:type="spellStart"/>
+      <w:r>
+        <w:rPr>
+          <w:lang w:val="en-US"/>
+        </w:rPr>
+        <w:t>vì</w:t>
+      </w:r>
+      <w:proofErr w:type="spellEnd"/>
+      <w:r>
+        <w:rPr>
+          <w:lang w:val="en-US"/>
+        </w:rPr>
+        <w:t xml:space="preserve"> </w:t>
+      </w:r>
+      <w:proofErr w:type="spellStart"/>
+      <w:r>
+        <w:rPr>
+          <w:lang w:val="en-US"/>
+        </w:rPr>
+        <w:t>giao</w:t>
+      </w:r>
+      <w:proofErr w:type="spellEnd"/>
+      <w:r>
+        <w:rPr>
+          <w:lang w:val="en-US"/>
+        </w:rPr>
+        <w:t xml:space="preserve"> </w:t>
+      </w:r>
+      <w:proofErr w:type="spellStart"/>
+      <w:r>
+        <w:rPr>
+          <w:lang w:val="en-US"/>
+        </w:rPr>
+        <w:t>tiếp</w:t>
+      </w:r>
+      <w:proofErr w:type="spellEnd"/>
+      <w:r>
+        <w:rPr>
+          <w:lang w:val="en-US"/>
+        </w:rPr>
+        <w:t xml:space="preserve"> </w:t>
+      </w:r>
+      <w:proofErr w:type="spellStart"/>
+      <w:r>
+        <w:rPr>
+          <w:lang w:val="en-US"/>
+        </w:rPr>
+        <w:t>giữa</w:t>
+      </w:r>
+      <w:proofErr w:type="spellEnd"/>
+      <w:r>
+        <w:rPr>
+          <w:lang w:val="en-US"/>
+        </w:rPr>
+        <w:t xml:space="preserve"> Admin </w:t>
+      </w:r>
+      <w:proofErr w:type="spellStart"/>
+      <w:r>
+        <w:rPr>
+          <w:lang w:val="en-US"/>
+        </w:rPr>
+        <w:t>và</w:t>
+      </w:r>
+      <w:proofErr w:type="spellEnd"/>
+      <w:r>
+        <w:rPr>
+          <w:lang w:val="en-US"/>
+        </w:rPr>
+        <w:t xml:space="preserve"> Process </w:t>
+      </w:r>
+      <w:proofErr w:type="spellStart"/>
+      <w:r>
+        <w:rPr>
+          <w:lang w:val="en-US"/>
+        </w:rPr>
+        <w:t>mà</w:t>
+      </w:r>
+      <w:proofErr w:type="spellEnd"/>
+      <w:r>
+        <w:rPr>
+          <w:lang w:val="en-US"/>
+        </w:rPr>
+        <w:t xml:space="preserve">. Internal </w:t>
+      </w:r>
+      <w:proofErr w:type="spellStart"/>
+      <w:r>
+        <w:rPr>
+          <w:lang w:val="en-US"/>
+        </w:rPr>
+        <w:t>chỉ</w:t>
+      </w:r>
+      <w:proofErr w:type="spellEnd"/>
+      <w:r>
+        <w:rPr>
+          <w:lang w:val="en-US"/>
+        </w:rPr>
+        <w:t xml:space="preserve"> </w:t>
+      </w:r>
+      <w:proofErr w:type="spellStart"/>
+      <w:r>
+        <w:rPr>
+          <w:lang w:val="en-US"/>
+        </w:rPr>
+        <w:t>giữa</w:t>
+      </w:r>
+      <w:proofErr w:type="spellEnd"/>
+      <w:r>
+        <w:rPr>
+          <w:lang w:val="en-US"/>
+        </w:rPr>
+        <w:t xml:space="preserve"> </w:t>
+      </w:r>
+      <w:proofErr w:type="spellStart"/>
+      <w:r>
+        <w:rPr>
+          <w:lang w:val="en-US"/>
+        </w:rPr>
+        <w:t>các</w:t>
+      </w:r>
+      <w:proofErr w:type="spellEnd"/>
+      <w:r>
+        <w:rPr>
+          <w:lang w:val="en-US"/>
+        </w:rPr>
+        <w:t xml:space="preserve"> process </w:t>
+      </w:r>
+      <w:proofErr w:type="spellStart"/>
+      <w:r>
+        <w:rPr>
+          <w:lang w:val="en-US"/>
+        </w:rPr>
+        <w:t>thôi</w:t>
+      </w:r>
+      <w:proofErr w:type="spellEnd"/>
+      <w:r>
+        <w:rPr>
+          <w:lang w:val="en-US"/>
+        </w:rPr>
+        <w:t>.</w:t>
+      </w:r>
+    </w:p>
+  </w:comment>
+</w:comments>
+</file>
+
 <file path=word/styles.xml><?xml version="1.0" encoding="utf-8"?>
-<w:styles xmlns:r="http://schemas.openxmlformats.org/officeDocument/2006/relationships" xmlns:w="http://schemas.openxmlformats.org/wordprocessingml/2006/main">
+<w:styles xmlns:mc="http://schemas.openxmlformats.org/markup-compatibility/2006" xmlns:r="http://schemas.openxmlformats.org/officeDocument/2006/relationships" xmlns:w="http://schemas.openxmlformats.org/wordprocessingml/2006/main" xmlns:w14="http://schemas.microsoft.com/office/word/2010/wordml" mc:Ignorable="w14">
   <w:docDefaults>
     <w:rPrDefault>
       <w:rPr>
@@ -1489,7 +1707,6 @@
     <w:uiPriority w:val="99"/>
     <w:semiHidden/>
     <w:unhideWhenUsed/>
-    <w:qFormat/>
     <w:tblPr>
       <w:tblInd w:w="0" w:type="dxa"/>
       <w:tblCellMar>
@@ -1642,6 +1859,74 @@
       <w:rFonts w:ascii="Tahoma" w:hAnsi="Tahoma" w:cs="Tahoma"/>
       <w:sz w:val="16"/>
       <w:szCs w:val="16"/>
+    </w:rPr>
+  </w:style>
+  <w:style w:type="character" w:styleId="CommentReference">
+    <w:name w:val="annotation reference"/>
+    <w:basedOn w:val="DefaultParagraphFont"/>
+    <w:uiPriority w:val="99"/>
+    <w:semiHidden/>
+    <w:unhideWhenUsed/>
+    <w:rsid w:val="0062615D"/>
+    <w:rPr>
+      <w:sz w:val="16"/>
+      <w:szCs w:val="16"/>
+    </w:rPr>
+  </w:style>
+  <w:style w:type="paragraph" w:styleId="CommentText">
+    <w:name w:val="annotation text"/>
+    <w:basedOn w:val="Normal"/>
+    <w:link w:val="CommentTextChar"/>
+    <w:uiPriority w:val="99"/>
+    <w:semiHidden/>
+    <w:unhideWhenUsed/>
+    <w:rsid w:val="0062615D"/>
+    <w:pPr>
+      <w:spacing w:line="240" w:lineRule="auto"/>
+    </w:pPr>
+    <w:rPr>
+      <w:sz w:val="20"/>
+      <w:szCs w:val="20"/>
+    </w:rPr>
+  </w:style>
+  <w:style w:type="character" w:customStyle="1" w:styleId="CommentTextChar">
+    <w:name w:val="Comment Text Char"/>
+    <w:basedOn w:val="DefaultParagraphFont"/>
+    <w:link w:val="CommentText"/>
+    <w:uiPriority w:val="99"/>
+    <w:semiHidden/>
+    <w:rsid w:val="0062615D"/>
+    <w:rPr>
+      <w:sz w:val="20"/>
+      <w:szCs w:val="20"/>
+    </w:rPr>
+  </w:style>
+  <w:style w:type="paragraph" w:styleId="CommentSubject">
+    <w:name w:val="annotation subject"/>
+    <w:basedOn w:val="CommentText"/>
+    <w:next w:val="CommentText"/>
+    <w:link w:val="CommentSubjectChar"/>
+    <w:uiPriority w:val="99"/>
+    <w:semiHidden/>
+    <w:unhideWhenUsed/>
+    <w:rsid w:val="0062615D"/>
+    <w:rPr>
+      <w:b/>
+      <w:bCs/>
+    </w:rPr>
+  </w:style>
+  <w:style w:type="character" w:customStyle="1" w:styleId="CommentSubjectChar">
+    <w:name w:val="Comment Subject Char"/>
+    <w:basedOn w:val="CommentTextChar"/>
+    <w:link w:val="CommentSubject"/>
+    <w:uiPriority w:val="99"/>
+    <w:semiHidden/>
+    <w:rsid w:val="0062615D"/>
+    <w:rPr>
+      <w:b/>
+      <w:bCs/>
+      <w:sz w:val="20"/>
+      <w:szCs w:val="20"/>
     </w:rPr>
   </w:style>
 </w:styles>

</xml_diff>

<commit_message>
ADD<branches/Tan/Vulnerability Info,Server Info,ServerData.docx><Discuss about those data flows> MODIFY<branches/Tan/DataFlow/Command.docx> MODIFY<branches/Tan/DataFlow/Rule.docx>
</commit_message>
<xml_diff>
--- a/DataFlow/Command.docx
+++ b/DataFlow/Command.docx
@@ -1,6 +1,6 @@
 
 <file path=word/document.xml><?xml version="1.0" encoding="utf-8"?>
-<w:document xmlns:wpc="http://schemas.microsoft.com/office/word/2010/wordprocessingCanvas" xmlns:mc="http://schemas.openxmlformats.org/markup-compatibility/2006" xmlns:o="urn:schemas-microsoft-com:office:office" xmlns:r="http://schemas.openxmlformats.org/officeDocument/2006/relationships" xmlns:m="http://schemas.openxmlformats.org/officeDocument/2006/math" xmlns:v="urn:schemas-microsoft-com:vml" xmlns:wp14="http://schemas.microsoft.com/office/word/2010/wordprocessingDrawing" xmlns:wp="http://schemas.openxmlformats.org/drawingml/2006/wordprocessingDrawing" xmlns:w10="urn:schemas-microsoft-com:office:word" xmlns:w="http://schemas.openxmlformats.org/wordprocessingml/2006/main" xmlns:w14="http://schemas.microsoft.com/office/word/2010/wordml" xmlns:wpg="http://schemas.microsoft.com/office/word/2010/wordprocessingGroup" xmlns:wpi="http://schemas.microsoft.com/office/word/2010/wordprocessingInk" xmlns:wne="http://schemas.microsoft.com/office/word/2006/wordml" xmlns:wps="http://schemas.microsoft.com/office/word/2010/wordprocessingShape" mc:Ignorable="w14 wp14">
+<w:document xmlns:ve="http://schemas.openxmlformats.org/markup-compatibility/2006" xmlns:o="urn:schemas-microsoft-com:office:office" xmlns:r="http://schemas.openxmlformats.org/officeDocument/2006/relationships" xmlns:m="http://schemas.openxmlformats.org/officeDocument/2006/math" xmlns:v="urn:schemas-microsoft-com:vml" xmlns:wp="http://schemas.openxmlformats.org/drawingml/2006/wordprocessingDrawing" xmlns:w10="urn:schemas-microsoft-com:office:word" xmlns:w="http://schemas.openxmlformats.org/wordprocessingml/2006/main" xmlns:wne="http://schemas.microsoft.com/office/word/2006/wordml">
   <w:body>
     <w:p>
       <w:pPr>
@@ -35,7 +35,7 @@
         <w:tblStyle w:val="TableGrid"/>
         <w:tblW w:w="0" w:type="auto"/>
         <w:jc w:val="center"/>
-        <w:tblLook w:val="04A0" w:firstRow="1" w:lastRow="0" w:firstColumn="1" w:lastColumn="0" w:noHBand="0" w:noVBand="1"/>
+        <w:tblLook w:val="04A0"/>
       </w:tblPr>
       <w:tblGrid>
         <w:gridCol w:w="2347"/>
@@ -161,6 +161,63 @@
           </w:p>
         </w:tc>
       </w:tr>
+      <w:tr>
+        <w:trPr>
+          <w:jc w:val="center"/>
+        </w:trPr>
+        <w:tc>
+          <w:tcPr>
+            <w:tcW w:w="2443" w:type="dxa"/>
+          </w:tcPr>
+          <w:p>
+            <w:pPr>
+              <w:jc w:val="center"/>
+            </w:pPr>
+            <w:r>
+              <w:t>Tan Nguyen Minh</w:t>
+            </w:r>
+          </w:p>
+        </w:tc>
+        <w:tc>
+          <w:tcPr>
+            <w:tcW w:w="3875" w:type="dxa"/>
+          </w:tcPr>
+          <w:p>
+            <w:pPr>
+              <w:jc w:val="center"/>
+            </w:pPr>
+            <w:r>
+              <w:t>Change Type of Data flow</w:t>
+            </w:r>
+          </w:p>
+        </w:tc>
+        <w:tc>
+          <w:tcPr>
+            <w:tcW w:w="1620" w:type="dxa"/>
+          </w:tcPr>
+          <w:p>
+            <w:pPr>
+              <w:jc w:val="center"/>
+            </w:pPr>
+            <w:r>
+              <w:t>1.1</w:t>
+            </w:r>
+          </w:p>
+        </w:tc>
+        <w:tc>
+          <w:tcPr>
+            <w:tcW w:w="1638" w:type="dxa"/>
+          </w:tcPr>
+          <w:p>
+            <w:pPr>
+              <w:jc w:val="center"/>
+            </w:pPr>
+            <w:r>
+              <w:t>8/12/2010</w:t>
+            </w:r>
+          </w:p>
+        </w:tc>
+      </w:tr>
     </w:tbl>
     <w:p>
       <w:pPr>
@@ -506,7 +563,7 @@
             <w:calcOnExit w:val="0"/>
             <w:checkBox>
               <w:sizeAuto/>
-              <w:default w:val="0"/>
+              <w:default w:val="1"/>
             </w:checkBox>
           </w:ffData>
         </w:fldChar>
@@ -766,7 +823,7 @@
             <w:calcOnExit w:val="0"/>
             <w:checkBox>
               <w:sizeAuto/>
-              <w:default w:val="1"/>
+              <w:default w:val="0"/>
             </w:checkBox>
           </w:ffData>
         </w:fldChar>
@@ -890,116 +947,49 @@
           <w:lang w:val="en-US"/>
         </w:rPr>
       </w:pPr>
-      <w:proofErr w:type="spellStart"/>
       <w:r>
         <w:rPr>
           <w:lang w:val="en-US"/>
         </w:rPr>
         <w:t>Command_Content</w:t>
       </w:r>
-      <w:proofErr w:type="spellEnd"/>
-    </w:p>
-    <w:p>
-      <w:pPr>
-        <w:rPr>
-          <w:lang w:val="en-US"/>
-        </w:rPr>
-      </w:pPr>
-      <w:proofErr w:type="spellStart"/>
-      <w:r>
-        <w:rPr>
-          <w:lang w:val="en-US"/>
-        </w:rPr>
-        <w:t>Command_Content</w:t>
-      </w:r>
-      <w:proofErr w:type="spellEnd"/>
-      <w:r>
-        <w:rPr>
-          <w:lang w:val="en-US"/>
-        </w:rPr>
-        <w:t xml:space="preserve">= </w:t>
-      </w:r>
-      <w:r>
-        <w:rPr>
-          <w:lang w:val="en-US"/>
-        </w:rPr>
-        <w:t>[</w:t>
-      </w:r>
-      <w:proofErr w:type="spellStart"/>
-      <w:r>
-        <w:rPr>
-          <w:lang w:val="en-US"/>
-        </w:rPr>
-        <w:t>MVD_</w:t>
-      </w:r>
-      <w:proofErr w:type="gramStart"/>
-      <w:r>
-        <w:rPr>
-          <w:lang w:val="en-US"/>
-        </w:rPr>
-        <w:t>Command</w:t>
-      </w:r>
-      <w:proofErr w:type="spellEnd"/>
-      <w:r>
-        <w:rPr>
-          <w:lang w:val="en-US"/>
-        </w:rPr>
-        <w:t xml:space="preserve"> ,</w:t>
-      </w:r>
-      <w:proofErr w:type="gramEnd"/>
-      <w:r>
-        <w:rPr>
-          <w:lang w:val="en-US"/>
-        </w:rPr>
-        <w:t xml:space="preserve"> </w:t>
-      </w:r>
-      <w:proofErr w:type="spellStart"/>
-      <w:r>
-        <w:rPr>
-          <w:lang w:val="en-US"/>
-        </w:rPr>
-        <w:t>MG_Command</w:t>
-      </w:r>
-      <w:proofErr w:type="spellEnd"/>
-      <w:r>
-        <w:rPr>
-          <w:lang w:val="en-US"/>
-        </w:rPr>
-        <w:t xml:space="preserve"> , </w:t>
-      </w:r>
-      <w:proofErr w:type="spellStart"/>
-      <w:r>
-        <w:rPr>
-          <w:lang w:val="en-US"/>
-        </w:rPr>
-        <w:t>Rule_</w:t>
-      </w:r>
-      <w:r>
-        <w:rPr>
-          <w:lang w:val="en-US"/>
-        </w:rPr>
-        <w:t>Command</w:t>
-      </w:r>
-      <w:proofErr w:type="spellEnd"/>
-      <w:r>
-        <w:rPr>
-          <w:lang w:val="en-US"/>
-        </w:rPr>
-        <w:t xml:space="preserve"> , </w:t>
-      </w:r>
-      <w:proofErr w:type="spellStart"/>
-      <w:r>
-        <w:rPr>
-          <w:lang w:val="en-US"/>
-        </w:rPr>
-        <w:t>Get_Info_Command</w:t>
-      </w:r>
-      <w:proofErr w:type="spellEnd"/>
-      <w:r>
-        <w:rPr>
-          <w:lang w:val="en-US"/>
-        </w:rPr>
-        <w:t xml:space="preserve"> </w:t>
+    </w:p>
+    <w:p>
+      <w:pPr>
+        <w:rPr>
+          <w:lang w:val="en-US"/>
+        </w:rPr>
+      </w:pPr>
+      <w:r>
+        <w:rPr>
+          <w:lang w:val="en-US"/>
+        </w:rPr>
+        <w:lastRenderedPageBreak/>
+        <w:t xml:space="preserve">Command_Content= </w:t>
+      </w:r>
+      <w:r>
+        <w:rPr>
+          <w:lang w:val="en-US"/>
+        </w:rPr>
+        <w:t>[MVD_</w:t>
+      </w:r>
+      <w:r>
+        <w:rPr>
+          <w:lang w:val="en-US"/>
+        </w:rPr>
+        <w:t>Command ,</w:t>
+      </w:r>
+      <w:r>
+        <w:rPr>
+          <w:lang w:val="en-US"/>
+        </w:rPr>
+        <w:t>MG_Command , Rule_</w:t>
+      </w:r>
+      <w:r>
+        <w:rPr>
+          <w:lang w:val="en-US"/>
+        </w:rPr>
+        <w:t>Command , Get_Info_Command</w:t>
       </w:r>
       <w:r>
         <w:rPr>
@@ -1022,54 +1012,18 @@
           <w:lang w:val="en-US"/>
         </w:rPr>
       </w:pPr>
-      <w:proofErr w:type="spellStart"/>
-      <w:r>
-        <w:rPr>
-          <w:lang w:val="en-US"/>
-        </w:rPr>
-        <w:t>Get_Info_Command</w:t>
-      </w:r>
-      <w:proofErr w:type="spellEnd"/>
-      <w:r>
-        <w:rPr>
-          <w:lang w:val="en-US"/>
-        </w:rPr>
-        <w:t>=</w:t>
+      <w:r>
+        <w:rPr>
+          <w:lang w:val="en-US"/>
+        </w:rPr>
+        <w:t>Get_Info_Command=</w:t>
       </w:r>
       <w:r>
         <w:rPr>
           <w:lang w:val="en-US"/>
         </w:rPr>
         <w:tab/>
-        <w:t>[</w:t>
-      </w:r>
-      <w:proofErr w:type="spellStart"/>
-      <w:r>
-        <w:rPr>
-          <w:lang w:val="en-US"/>
-        </w:rPr>
-        <w:t>Time_Interval</w:t>
-      </w:r>
-      <w:proofErr w:type="gramStart"/>
-      <w:r>
-        <w:rPr>
-          <w:lang w:val="en-US"/>
-        </w:rPr>
-        <w:t>,ID,Type,Special</w:t>
-      </w:r>
-      <w:proofErr w:type="gramEnd"/>
-      <w:r>
-        <w:rPr>
-          <w:lang w:val="en-US"/>
-        </w:rPr>
-        <w:t>_Content</w:t>
-      </w:r>
-      <w:proofErr w:type="spellEnd"/>
-      <w:r>
-        <w:rPr>
-          <w:lang w:val="en-US"/>
-        </w:rPr>
-        <w:t>]|</w:t>
+        <w:t>[Time_Interval,ID,Type,Special_Content]|</w:t>
       </w:r>
       <m:oMath>
         <m:m>
@@ -1122,181 +1076,129 @@
           <w:lang w:val="en-US"/>
         </w:rPr>
       </w:pPr>
-      <w:proofErr w:type="spellStart"/>
       <w:r>
         <w:rPr>
           <w:rFonts w:eastAsiaTheme="minorEastAsia"/>
           <w:lang w:val="en-US"/>
         </w:rPr>
-        <w:t>Time_Interval</w:t>
-      </w:r>
-      <w:proofErr w:type="spellEnd"/>
-      <w:r>
+        <w:t>Time_Interval=Begin_Time+</w:t>
+      </w:r>
+    </w:p>
+    <w:p>
+      <w:pPr>
         <w:rPr>
           <w:rFonts w:eastAsiaTheme="minorEastAsia"/>
           <w:lang w:val="en-US"/>
         </w:rPr>
-        <w:t>=</w:t>
-      </w:r>
-      <w:proofErr w:type="spellStart"/>
+      </w:pPr>
       <w:r>
         <w:rPr>
           <w:rFonts w:eastAsiaTheme="minorEastAsia"/>
           <w:lang w:val="en-US"/>
         </w:rPr>
-        <w:t>Begin_Time</w:t>
-      </w:r>
-      <w:proofErr w:type="spellEnd"/>
+        <w:tab/>
+      </w:r>
       <w:r>
         <w:rPr>
           <w:rFonts w:eastAsiaTheme="minorEastAsia"/>
           <w:lang w:val="en-US"/>
         </w:rPr>
-        <w:t>+</w:t>
-      </w:r>
-    </w:p>
-    <w:p>
-      <w:pPr>
-        <w:rPr>
-          <w:rFonts w:eastAsiaTheme="minorEastAsia"/>
-          <w:lang w:val="en-US"/>
-        </w:rPr>
-      </w:pPr>
-      <w:r>
-        <w:rPr>
-          <w:rFonts w:eastAsiaTheme="minorEastAsia"/>
-          <w:lang w:val="en-US"/>
-        </w:rPr>
         <w:tab/>
-      </w:r>
-      <w:r>
-        <w:rPr>
-          <w:rFonts w:eastAsiaTheme="minorEastAsia"/>
-          <w:lang w:val="en-US"/>
-        </w:rPr>
-        <w:tab/>
-        <w:t xml:space="preserve"> </w:t>
-      </w:r>
-      <w:proofErr w:type="spellStart"/>
-      <w:r>
-        <w:rPr>
-          <w:rFonts w:eastAsiaTheme="minorEastAsia"/>
-          <w:lang w:val="en-US"/>
-        </w:rPr>
         <w:t>End_Time</w:t>
       </w:r>
-      <w:proofErr w:type="spellEnd"/>
-    </w:p>
-    <w:p>
-      <w:pPr>
-        <w:rPr>
-          <w:lang w:val="en-US"/>
-        </w:rPr>
-      </w:pPr>
-      <w:proofErr w:type="spellStart"/>
+    </w:p>
+    <w:p>
+      <w:pPr>
+        <w:rPr>
+          <w:lang w:val="en-US"/>
+        </w:rPr>
+      </w:pPr>
+      <w:r>
+        <w:rPr>
+          <w:lang w:val="en-US"/>
+        </w:rPr>
+        <w:t>Special_Content=....</w:t>
+      </w:r>
+    </w:p>
+    <w:p>
+      <w:pPr>
+        <w:pStyle w:val="Heading1"/>
+        <w:rPr>
+          <w:lang w:val="en-US"/>
+        </w:rPr>
+      </w:pPr>
+      <w:r>
+        <w:rPr>
+          <w:lang w:val="en-US"/>
+        </w:rPr>
+        <w:t>Volume/Time</w:t>
+      </w:r>
+    </w:p>
+    <w:p>
+      <w:pPr>
+        <w:rPr>
+          <w:lang w:val="en-US"/>
+        </w:rPr>
+      </w:pPr>
+      <w:r>
+        <w:rPr>
+          <w:lang w:val="en-US"/>
+        </w:rPr>
+        <w:t>Depend on Admin.</w:t>
+      </w:r>
+    </w:p>
+    <w:p>
+      <w:pPr>
+        <w:pStyle w:val="Heading1"/>
+        <w:rPr>
+          <w:lang w:val="en-US"/>
+        </w:rPr>
+      </w:pPr>
+      <w:r>
+        <w:rPr>
+          <w:lang w:val="en-US"/>
+        </w:rPr>
+        <w:t>Comments</w:t>
+      </w:r>
+    </w:p>
+    <w:p>
+      <w:pPr>
+        <w:pStyle w:val="Heading1"/>
+        <w:rPr>
+          <w:lang w:val="en-US"/>
+        </w:rPr>
+      </w:pPr>
+      <w:r>
+        <w:rPr>
+          <w:lang w:val="en-US"/>
+        </w:rPr>
+        <w:t>Unresolved Issue</w:t>
+      </w:r>
+    </w:p>
+    <w:p>
+      <w:pPr>
+        <w:rPr>
+          <w:lang w:val="en-US"/>
+        </w:rPr>
+      </w:pPr>
+      <w:r>
+        <w:rPr>
+          <w:lang w:val="en-US"/>
+        </w:rPr>
+        <w:t>The structure of</w:t>
+      </w:r>
       <w:r>
         <w:rPr>
           <w:lang w:val="en-US"/>
         </w:rPr>
         <w:t>Special_Content</w:t>
       </w:r>
-      <w:proofErr w:type="spellEnd"/>
-      <w:r>
-        <w:rPr>
-          <w:lang w:val="en-US"/>
-        </w:rPr>
-        <w:t>=....</w:t>
-      </w:r>
-    </w:p>
-    <w:p>
-      <w:pPr>
-        <w:pStyle w:val="Heading1"/>
-        <w:rPr>
-          <w:lang w:val="en-US"/>
-        </w:rPr>
-      </w:pPr>
-      <w:r>
-        <w:rPr>
-          <w:lang w:val="en-US"/>
-        </w:rPr>
-        <w:t>Volume/Time</w:t>
-      </w:r>
-    </w:p>
-    <w:p>
-      <w:pPr>
-        <w:rPr>
-          <w:lang w:val="en-US"/>
-        </w:rPr>
-      </w:pPr>
-      <w:r>
-        <w:rPr>
-          <w:lang w:val="en-US"/>
-        </w:rPr>
-        <w:t>Depend on Admin.</w:t>
-      </w:r>
-    </w:p>
-    <w:p>
-      <w:pPr>
-        <w:pStyle w:val="Heading1"/>
-        <w:rPr>
-          <w:lang w:val="en-US"/>
-        </w:rPr>
-      </w:pPr>
-      <w:r>
-        <w:rPr>
-          <w:lang w:val="en-US"/>
-        </w:rPr>
-        <w:t>Comments</w:t>
-      </w:r>
-    </w:p>
-    <w:p>
-      <w:pPr>
-        <w:pStyle w:val="Heading1"/>
-        <w:rPr>
-          <w:lang w:val="en-US"/>
-        </w:rPr>
-      </w:pPr>
-      <w:r>
-        <w:rPr>
-          <w:lang w:val="en-US"/>
-        </w:rPr>
-        <w:t>Unresolved Issue</w:t>
-      </w:r>
-    </w:p>
-    <w:p>
-      <w:pPr>
-        <w:rPr>
-          <w:lang w:val="en-US"/>
-        </w:rPr>
-      </w:pPr>
-      <w:proofErr w:type="gramStart"/>
-      <w:r>
-        <w:rPr>
-          <w:lang w:val="en-US"/>
-        </w:rPr>
-        <w:t>The structure of</w:t>
-      </w:r>
-      <w:r>
-        <w:rPr>
-          <w:lang w:val="en-US"/>
-        </w:rPr>
-        <w:t xml:space="preserve"> </w:t>
-      </w:r>
-      <w:proofErr w:type="spellStart"/>
-      <w:r>
-        <w:rPr>
-          <w:lang w:val="en-US"/>
-        </w:rPr>
-        <w:t>Special_Content</w:t>
-      </w:r>
-      <w:proofErr w:type="spellEnd"/>
       <w:r>
         <w:rPr>
           <w:lang w:val="en-US"/>
         </w:rPr>
         <w:t xml:space="preserve"> base on the others process.</w:t>
       </w:r>
-      <w:proofErr w:type="gramEnd"/>
     </w:p>
     <w:sectPr>
       <w:pgSz w:w="11906" w:h="16838"/>
@@ -1309,7 +1211,7 @@
 </file>
 
 <file path=word/comments.xml><?xml version="1.0" encoding="utf-8"?>
-<w:comments xmlns:wpc="http://schemas.microsoft.com/office/word/2010/wordprocessingCanvas" xmlns:mc="http://schemas.openxmlformats.org/markup-compatibility/2006" xmlns:o="urn:schemas-microsoft-com:office:office" xmlns:r="http://schemas.openxmlformats.org/officeDocument/2006/relationships" xmlns:m="http://schemas.openxmlformats.org/officeDocument/2006/math" xmlns:v="urn:schemas-microsoft-com:vml" xmlns:wp14="http://schemas.microsoft.com/office/word/2010/wordprocessingDrawing" xmlns:wp="http://schemas.openxmlformats.org/drawingml/2006/wordprocessingDrawing" xmlns:w10="urn:schemas-microsoft-com:office:word" xmlns:w="http://schemas.openxmlformats.org/wordprocessingml/2006/main" xmlns:w14="http://schemas.microsoft.com/office/word/2010/wordml" xmlns:wpg="http://schemas.microsoft.com/office/word/2010/wordprocessingGroup" xmlns:wpi="http://schemas.microsoft.com/office/word/2010/wordprocessingInk" xmlns:wne="http://schemas.microsoft.com/office/word/2006/wordml" xmlns:wps="http://schemas.microsoft.com/office/word/2010/wordprocessingShape" mc:Ignorable="w14 wp14">
+<w:comments xmlns:ve="http://schemas.openxmlformats.org/markup-compatibility/2006" xmlns:o="urn:schemas-microsoft-com:office:office" xmlns:r="http://schemas.openxmlformats.org/officeDocument/2006/relationships" xmlns:m="http://schemas.openxmlformats.org/officeDocument/2006/math" xmlns:v="urn:schemas-microsoft-com:vml" xmlns:wp="http://schemas.openxmlformats.org/drawingml/2006/wordprocessingDrawing" xmlns:w10="urn:schemas-microsoft-com:office:word" xmlns:w="http://schemas.openxmlformats.org/wordprocessingml/2006/main" xmlns:wne="http://schemas.microsoft.com/office/word/2006/wordml">
   <w:comment w:id="1" w:author="Vic4ever" w:date="2010-12-05T22:48:00Z" w:initials="V">
     <w:p>
       <w:pPr>
@@ -1341,147 +1243,7 @@
         <w:rPr>
           <w:lang w:val="en-US"/>
         </w:rPr>
-        <w:t xml:space="preserve">Screen </w:t>
-      </w:r>
-      <w:proofErr w:type="spellStart"/>
-      <w:r>
-        <w:rPr>
-          <w:lang w:val="en-US"/>
-        </w:rPr>
-        <w:t>vì</w:t>
-      </w:r>
-      <w:proofErr w:type="spellEnd"/>
-      <w:r>
-        <w:rPr>
-          <w:lang w:val="en-US"/>
-        </w:rPr>
-        <w:t xml:space="preserve"> </w:t>
-      </w:r>
-      <w:proofErr w:type="spellStart"/>
-      <w:r>
-        <w:rPr>
-          <w:lang w:val="en-US"/>
-        </w:rPr>
-        <w:t>giao</w:t>
-      </w:r>
-      <w:proofErr w:type="spellEnd"/>
-      <w:r>
-        <w:rPr>
-          <w:lang w:val="en-US"/>
-        </w:rPr>
-        <w:t xml:space="preserve"> </w:t>
-      </w:r>
-      <w:proofErr w:type="spellStart"/>
-      <w:r>
-        <w:rPr>
-          <w:lang w:val="en-US"/>
-        </w:rPr>
-        <w:t>tiếp</w:t>
-      </w:r>
-      <w:proofErr w:type="spellEnd"/>
-      <w:r>
-        <w:rPr>
-          <w:lang w:val="en-US"/>
-        </w:rPr>
-        <w:t xml:space="preserve"> </w:t>
-      </w:r>
-      <w:proofErr w:type="spellStart"/>
-      <w:r>
-        <w:rPr>
-          <w:lang w:val="en-US"/>
-        </w:rPr>
-        <w:t>giữa</w:t>
-      </w:r>
-      <w:proofErr w:type="spellEnd"/>
-      <w:r>
-        <w:rPr>
-          <w:lang w:val="en-US"/>
-        </w:rPr>
-        <w:t xml:space="preserve"> Admin </w:t>
-      </w:r>
-      <w:proofErr w:type="spellStart"/>
-      <w:r>
-        <w:rPr>
-          <w:lang w:val="en-US"/>
-        </w:rPr>
-        <w:t>và</w:t>
-      </w:r>
-      <w:proofErr w:type="spellEnd"/>
-      <w:r>
-        <w:rPr>
-          <w:lang w:val="en-US"/>
-        </w:rPr>
-        <w:t xml:space="preserve"> Process </w:t>
-      </w:r>
-      <w:proofErr w:type="spellStart"/>
-      <w:r>
-        <w:rPr>
-          <w:lang w:val="en-US"/>
-        </w:rPr>
-        <w:t>mà</w:t>
-      </w:r>
-      <w:proofErr w:type="spellEnd"/>
-      <w:r>
-        <w:rPr>
-          <w:lang w:val="en-US"/>
-        </w:rPr>
-        <w:t xml:space="preserve">. Internal </w:t>
-      </w:r>
-      <w:proofErr w:type="spellStart"/>
-      <w:r>
-        <w:rPr>
-          <w:lang w:val="en-US"/>
-        </w:rPr>
-        <w:t>chỉ</w:t>
-      </w:r>
-      <w:proofErr w:type="spellEnd"/>
-      <w:r>
-        <w:rPr>
-          <w:lang w:val="en-US"/>
-        </w:rPr>
-        <w:t xml:space="preserve"> </w:t>
-      </w:r>
-      <w:proofErr w:type="spellStart"/>
-      <w:r>
-        <w:rPr>
-          <w:lang w:val="en-US"/>
-        </w:rPr>
-        <w:t>giữa</w:t>
-      </w:r>
-      <w:proofErr w:type="spellEnd"/>
-      <w:r>
-        <w:rPr>
-          <w:lang w:val="en-US"/>
-        </w:rPr>
-        <w:t xml:space="preserve"> </w:t>
-      </w:r>
-      <w:proofErr w:type="spellStart"/>
-      <w:r>
-        <w:rPr>
-          <w:lang w:val="en-US"/>
-        </w:rPr>
-        <w:t>các</w:t>
-      </w:r>
-      <w:proofErr w:type="spellEnd"/>
-      <w:r>
-        <w:rPr>
-          <w:lang w:val="en-US"/>
-        </w:rPr>
-        <w:t xml:space="preserve"> process </w:t>
-      </w:r>
-      <w:proofErr w:type="spellStart"/>
-      <w:r>
-        <w:rPr>
-          <w:lang w:val="en-US"/>
-        </w:rPr>
-        <w:t>thôi</w:t>
-      </w:r>
-      <w:proofErr w:type="spellEnd"/>
-      <w:r>
-        <w:rPr>
-          <w:lang w:val="en-US"/>
-        </w:rPr>
-        <w:t>.</w:t>
+        <w:t>Screen vìgiaotiếpgiữa Admin và Process mà. Internal chỉgiữacác process thôi.</w:t>
       </w:r>
     </w:p>
   </w:comment>
@@ -1489,7 +1251,7 @@
 </file>
 
 <file path=word/styles.xml><?xml version="1.0" encoding="utf-8"?>
-<w:styles xmlns:mc="http://schemas.openxmlformats.org/markup-compatibility/2006" xmlns:r="http://schemas.openxmlformats.org/officeDocument/2006/relationships" xmlns:w="http://schemas.openxmlformats.org/wordprocessingml/2006/main" xmlns:w14="http://schemas.microsoft.com/office/word/2010/wordml" mc:Ignorable="w14">
+<w:styles xmlns:r="http://schemas.openxmlformats.org/officeDocument/2006/relationships" xmlns:w="http://schemas.openxmlformats.org/wordprocessingml/2006/main">
   <w:docDefaults>
     <w:rPrDefault>
       <w:rPr>
@@ -1707,6 +1469,7 @@
     <w:uiPriority w:val="99"/>
     <w:semiHidden/>
     <w:unhideWhenUsed/>
+    <w:qFormat/>
     <w:tblPr>
       <w:tblInd w:w="0" w:type="dxa"/>
       <w:tblCellMar>

</xml_diff>